<commit_message>
Updated the DataW Report.
</commit_message>
<xml_diff>
--- a/report/DataWReport_eaugusti.docx
+++ b/report/DataWReport_eaugusti.docx
@@ -24,12 +24,62 @@
         <w:contextualSpacing w:val="0"/>
         <w:rPr/>
       </w:pPr>
-      <w:bookmarkStart w:colFirst="0" w:colLast="0" w:name="_oc1twnz2cnt" w:id="1"/>
+      <w:bookmarkStart w:colFirst="0" w:colLast="0" w:name="_c21r5a5tg9qe" w:id="1"/>
       <w:bookmarkEnd w:id="1"/>
       <w:r>
         <w:rPr>
           <w:rtl w:val="0"/>
         </w:rPr>
+        <w:t xml:space="preserve">Motivation</w:t>
+      </w:r>
+    </w:p>
+    <w:p>
+      <w:pPr>
+        <w:contextualSpacing w:val="0"/>
+        <w:rPr>
+          <w:b w:val="1"/>
+        </w:rPr>
+      </w:pPr>
+      <w:r>
+        <w:rPr>
+          <w:b w:val="1"/>
+          <w:rtl w:val="0"/>
+        </w:rPr>
+        <w:t xml:space="preserve">Research Question</w:t>
+      </w:r>
+    </w:p>
+    <w:p>
+      <w:pPr>
+        <w:contextualSpacing w:val="0"/>
+        <w:rPr>
+          <w:i w:val="1"/>
+        </w:rPr>
+      </w:pPr>
+      <w:r>
+        <w:rPr>
+          <w:i w:val="1"/>
+          <w:rtl w:val="0"/>
+        </w:rPr>
+        <w:t xml:space="preserve">If I want to work at some company or apply to some school, who are people socially related to me that I can go to that are already associated with the target institution?</w:t>
+      </w:r>
+      <w:r>
+        <w:rPr>
+          <w:rtl w:val="0"/>
+        </w:rPr>
+      </w:r>
+    </w:p>
+    <w:p>
+      <w:pPr>
+        <w:pStyle w:val="Heading2"/>
+        <w:contextualSpacing w:val="0"/>
+        <w:rPr/>
+      </w:pPr>
+      <w:bookmarkStart w:colFirst="0" w:colLast="0" w:name="_oc1twnz2cnt" w:id="2"/>
+      <w:bookmarkEnd w:id="2"/>
+      <w:r>
+        <w:rPr>
+          <w:rtl w:val="0"/>
+        </w:rPr>
         <w:t xml:space="preserve">Data Choice</w:t>
       </w:r>
     </w:p>
@@ -42,7 +92,7 @@
         <w:rPr>
           <w:rtl w:val="0"/>
         </w:rPr>
-        <w:t xml:space="preserve">The first stop is finding what data to collect. Beyond standard personal information (name and id), the key data to collect is work history and social links. The obvious targets for data collection would be professional or general social networks: LinkedIn, Facebook, and Google+.</w:t>
+        <w:t xml:space="preserve">The first step is finding what data to collect. Beyond standard personal information (name and identifier), the key data to collect is work history and social links. The obvious targets for data collection would be professional or general social networks like LinkedIn, Facebook, and Google+.</w:t>
       </w:r>
     </w:p>
     <w:p>
@@ -237,23 +287,12 @@
     </w:p>
     <w:p>
       <w:pPr>
-        <w:contextualSpacing w:val="0"/>
-        <w:rPr/>
-      </w:pPr>
-      <w:r>
-        <w:rPr>
-          <w:rtl w:val="0"/>
-        </w:rPr>
-      </w:r>
-    </w:p>
-    <w:p>
-      <w:pPr>
         <w:pStyle w:val="Heading2"/>
         <w:contextualSpacing w:val="0"/>
         <w:rPr/>
       </w:pPr>
-      <w:bookmarkStart w:colFirst="0" w:colLast="0" w:name="_hzsi7i9q5c25" w:id="2"/>
-      <w:bookmarkEnd w:id="2"/>
+      <w:bookmarkStart w:colFirst="0" w:colLast="0" w:name="_hzsi7i9q5c25" w:id="3"/>
+      <w:bookmarkEnd w:id="3"/>
       <w:r>
         <w:rPr>
           <w:rtl w:val="0"/>
@@ -270,7 +309,7 @@
         <w:rPr>
           <w:rtl w:val="0"/>
         </w:rPr>
-        <w:t xml:space="preserve">Because Facebook does not allow an anonymous user to see friendship links, a large obstruction to crawling users is finding the links to crawl. In an ideal situation, we could start crawling at a few seed users and gather all their friends. Then on the next iteration, we could get all those new users' friends and so on. This would allow us to exponentially grow our graph. All the functional described in this section is provided by the </w:t>
+        <w:t xml:space="preserve">Because Facebook does not allow an anonymous user to see friendship links, a large obstruction to crawling users is finding the links to crawl. In an ideal situation, we could start crawling at a few seed users and gather all their friends. Then on the next iteration, we could get all those new users' friends and so on. This would allow us to exponentially grow our graph. Unfortunately, we must adopt a different strategy. All the functional described in this section is provided by the </w:t>
       </w:r>
       <w:hyperlink r:id="rId8">
         <w:r>
@@ -327,7 +366,19 @@
         <w:rPr>
           <w:rtl w:val="0"/>
         </w:rPr>
-        <w:t xml:space="preserve">Since the ideal crawling strategy is not possible, I opted to perform the a portion of the ideal first two steps manually. I logged into my Facebook account and saved the html for my "Friends" page. I then choose 85 friends and saved the html for each one's "Friends" page. I used these pages as my seed pages. When the crawler starts up, it uses the seeds to start growing the pages. In addition to just seed users, I also chose an active Facebook group for a computer science department. I collected about 8 months of posts from that group to also use as a seed.</w:t>
+        <w:t xml:space="preserve">Since the ideal crawling strategy is not possible, </w:t>
+      </w:r>
+      <w:r>
+        <w:rPr>
+          <w:rtl w:val="0"/>
+        </w:rPr>
+        <w:t xml:space="preserve">I</w:t>
+      </w:r>
+      <w:r>
+        <w:rPr>
+          <w:rtl w:val="0"/>
+        </w:rPr>
+        <w:t xml:space="preserve"> opted to perform a portion of the ideal first two steps manually. I logged into my Facebook account and saved the html for my "Friends" page. I then choose 85 friends and saved the html for each one's "Friends" page. I used these pages as my seed pages. When the crawler starts up, it uses the seeds to start growing the pages. In addition to just seed users, I also chose an active Facebook group for a computer science department. I collected about 8 months of posts from that group to also use as a seed.</w:t>
       </w:r>
     </w:p>
     <w:p>
@@ -365,7 +416,7 @@
         <w:rPr>
           <w:rtl w:val="0"/>
         </w:rPr>
-        <w:t xml:space="preserve">Since there are hundred of thousand of pages to fetch and we do not want to be more of a burden to Facebook then we already are, we cache every page fetch (http GET). Therefore when we restart the crawler, we only have to read from the local cache. We just refer to this as the </w:t>
+        <w:t xml:space="preserve">Since there are hundred of thousand of pages to fetch and I do not want to be more of a burden to Facebook then I already am, I cache every page fetch (http GET). Therefore when the crawler is restarted, it only have to read from the local cache. I just refer to this as the </w:t>
       </w:r>
       <w:hyperlink r:id="rId9">
         <w:r>
@@ -419,7 +470,7 @@
         <w:rPr>
           <w:rtl w:val="0"/>
         </w:rPr>
-        <w:t xml:space="preserve">Once we have a page (either fetched directly from Facebook, or from the seeds), we parse the page for any links that look like a Facebook link (takes the form of "facebook.com/"). We then deduplicate the links against all links we have seen and add new links to the next round of exploration. Because there is often a need to restart the crawler, we also keep a cache of all the links that we have parsed from a specific page. This is referred to as the </w:t>
+        <w:t xml:space="preserve">Once I have a page (either fetched directly from Facebook, or from the seeds), I parse the page for any links that look like a Facebook link (ie takes the form of "facebook.com/"). I then deduplicate the links against all links that have been seen and add the new links to the next round of exploration. Because there is often a need to restart the crawler, I also keep a cache of all the links that have been parsed from a specific page. This is referred to as the </w:t>
       </w:r>
       <w:hyperlink r:id="rId10">
         <w:r>
@@ -444,8 +495,8 @@
         <w:contextualSpacing w:val="0"/>
         <w:rPr/>
       </w:pPr>
-      <w:bookmarkStart w:colFirst="0" w:colLast="0" w:name="_121kvzfa46c0" w:id="3"/>
-      <w:bookmarkEnd w:id="3"/>
+      <w:bookmarkStart w:colFirst="0" w:colLast="0" w:name="_121kvzfa46c0" w:id="4"/>
+      <w:bookmarkEnd w:id="4"/>
       <w:r>
         <w:rPr>
           <w:rtl w:val="0"/>
@@ -462,7 +513,7 @@
         <w:rPr>
           <w:rtl w:val="0"/>
         </w:rPr>
-        <w:t xml:space="preserve">After all the pages are fetched, we then parse them for information. All the parsing of the cache is handled by the file </w:t>
+        <w:t xml:space="preserve">After all the pages are fetched, they are then parsed for information. All the parsing of the cache is handled by the file </w:t>
       </w:r>
       <w:hyperlink r:id="rId11">
         <w:r>
@@ -478,7 +529,7 @@
         <w:rPr>
           <w:rtl w:val="0"/>
         </w:rPr>
-        <w:t xml:space="preserve">. The key information that we parse out of the page is:</w:t>
+        <w:t xml:space="preserve">. The key information that is extracted from the page is:</w:t>
       </w:r>
     </w:p>
     <w:p>
@@ -497,7 +548,7 @@
         <w:rPr>
           <w:rtl w:val="0"/>
         </w:rPr>
-        <w:t xml:space="preserve">Facebook Id</w:t>
+        <w:t xml:space="preserve">Name</w:t>
       </w:r>
     </w:p>
     <w:p>
@@ -516,7 +567,7 @@
         <w:rPr>
           <w:rtl w:val="0"/>
         </w:rPr>
-        <w:t xml:space="preserve">Whether or not this is a "page". "Pages" tend to be more for events, places, or celebrities.</w:t>
+        <w:t xml:space="preserve">Facebook Id</w:t>
       </w:r>
     </w:p>
     <w:p>
@@ -535,7 +586,7 @@
         <w:rPr>
           <w:rtl w:val="0"/>
         </w:rPr>
-        <w:t xml:space="preserve">Profile Image</w:t>
+        <w:t xml:space="preserve">Whether or not this is a "page". "Pages" are a Facebook construct that represents a profile for something that may not be a person. They tend to be more for events, places, or celebrities.</w:t>
       </w:r>
     </w:p>
     <w:p>
@@ -554,7 +605,7 @@
         <w:rPr>
           <w:rtl w:val="0"/>
         </w:rPr>
-        <w:t xml:space="preserve">Work History</w:t>
+        <w:t xml:space="preserve">Profile Image</w:t>
       </w:r>
     </w:p>
     <w:p>
@@ -573,7 +624,7 @@
         <w:rPr>
           <w:rtl w:val="0"/>
         </w:rPr>
-        <w:t xml:space="preserve">Education History</w:t>
+        <w:t xml:space="preserve">Work History</w:t>
       </w:r>
     </w:p>
     <w:p>
@@ -592,30 +643,49 @@
         <w:rPr>
           <w:rtl w:val="0"/>
         </w:rPr>
-        <w:t xml:space="preserve">Residential History</w:t>
-      </w:r>
-    </w:p>
-    <w:p>
-      <w:pPr>
-        <w:contextualSpacing w:val="0"/>
-        <w:rPr/>
-      </w:pPr>
-      <w:r>
-        <w:rPr>
-          <w:rtl w:val="0"/>
-        </w:rPr>
-      </w:r>
-    </w:p>
-    <w:p>
-      <w:pPr>
-        <w:contextualSpacing w:val="0"/>
-        <w:rPr/>
-      </w:pPr>
-      <w:r>
-        <w:rPr>
-          <w:rtl w:val="0"/>
-        </w:rPr>
-        <w:t xml:space="preserve">After we parse all the above information from the html of a page, then we convert it to a json array of dictionaries for easy parsing later.</w:t>
+        <w:t xml:space="preserve">Education History</w:t>
+      </w:r>
+    </w:p>
+    <w:p>
+      <w:pPr>
+        <w:numPr>
+          <w:ilvl w:val="0"/>
+          <w:numId w:val="2"/>
+        </w:numPr>
+        <w:ind w:left="720" w:hanging="360"/>
+        <w:contextualSpacing w:val="1"/>
+        <w:rPr>
+          <w:u w:val="none"/>
+        </w:rPr>
+      </w:pPr>
+      <w:r>
+        <w:rPr>
+          <w:rtl w:val="0"/>
+        </w:rPr>
+        <w:t xml:space="preserve">Residential History (where the user has lived)</w:t>
+      </w:r>
+    </w:p>
+    <w:p>
+      <w:pPr>
+        <w:contextualSpacing w:val="0"/>
+        <w:rPr/>
+      </w:pPr>
+      <w:r>
+        <w:rPr>
+          <w:rtl w:val="0"/>
+        </w:rPr>
+      </w:r>
+    </w:p>
+    <w:p>
+      <w:pPr>
+        <w:contextualSpacing w:val="0"/>
+        <w:rPr/>
+      </w:pPr>
+      <w:r>
+        <w:rPr>
+          <w:rtl w:val="0"/>
+        </w:rPr>
+        <w:t xml:space="preserve">After all the above information is parsed from the html of a page, then it is converted to a json array of dictionaries for easy analysis later.</w:t>
       </w:r>
       <w:r>
         <w:rPr>
@@ -629,8 +699,8 @@
         <w:contextualSpacing w:val="0"/>
         <w:rPr/>
       </w:pPr>
-      <w:bookmarkStart w:colFirst="0" w:colLast="0" w:name="_se48kgxp6e7e" w:id="4"/>
-      <w:bookmarkEnd w:id="4"/>
+      <w:bookmarkStart w:colFirst="0" w:colLast="0" w:name="_se48kgxp6e7e" w:id="5"/>
+      <w:bookmarkEnd w:id="5"/>
       <w:r>
         <w:rPr>
           <w:rtl w:val="0"/>
@@ -768,7 +838,7 @@
         <w:rPr>
           <w:rtl w:val="0"/>
         </w:rPr>
-        <w:t xml:space="preserve">Surrogate keys are used in every table for efficiency. Also, it is never a good idea to trust the client/datasource to provide sufficiently unique keys.</w:t>
+        <w:t xml:space="preserve">Surrogate keys are used in every table for efficiency. Also it is never a good idea to trust the client/datasource to provide sufficiently unique keys, so I create my own.</w:t>
       </w:r>
     </w:p>
     <w:p>
@@ -826,7 +896,7 @@
         <w:rPr>
           <w:rtl w:val="0"/>
         </w:rPr>
-        <w:t xml:space="preserve"> tables all have two sets of keys: one using the facebook ids and one using the surrogate keys. This is so that we can make all of our inserts at one time without having to find out what key each entity was assigned. These columns will later be optimized out.</w:t>
+        <w:t xml:space="preserve"> tables all have two sets of keys: one using the facebook ids and one using the surrogate keys. This is so that all of our inserts can be made at one time without having to find out what key each entity was assigned. These columns will later be optimized out.</w:t>
       </w:r>
     </w:p>
     <w:p>
@@ -910,7 +980,7 @@
         <w:rPr>
           <w:rtl w:val="0"/>
         </w:rPr>
-        <w:t xml:space="preserve"> column of </w:t>
+        <w:t xml:space="preserve"> column of the </w:t>
       </w:r>
       <w:r>
         <w:rPr>
@@ -923,7 +993,23 @@
         <w:rPr>
           <w:rtl w:val="0"/>
         </w:rPr>
-        <w:t xml:space="preserve">). This breaks the spirit of 2nd Normal Form (although not the letter), but makes some later queries much faster.</w:t>
+        <w:t xml:space="preserve"> table). This breaks the spirit of </w:t>
+      </w:r>
+      <w:hyperlink r:id="rId16">
+        <w:r>
+          <w:rPr>
+            <w:color w:val="1155cc"/>
+            <w:u w:val="single"/>
+            <w:rtl w:val="0"/>
+          </w:rPr>
+          <w:t xml:space="preserve">2nd Normal Form (2NF)</w:t>
+        </w:r>
+      </w:hyperlink>
+      <w:r>
+        <w:rPr>
+          <w:rtl w:val="0"/>
+        </w:rPr>
+        <w:t xml:space="preserve"> for database design (although not the letter), but makes some later queries much faster.</w:t>
       </w:r>
       <w:r>
         <w:rPr>
@@ -968,7 +1054,7 @@
         </w:rPr>
         <w:t xml:space="preserve">After the database is populated, I perform several optimization steps to make later queries more efficient. The optimizations can be seen in the </w:t>
       </w:r>
-      <w:hyperlink r:id="rId16">
+      <w:hyperlink r:id="rId17">
         <w:r>
           <w:rPr>
             <w:color w:val="1155cc"/>
@@ -1024,7 +1110,7 @@
         <w:rPr>
           <w:rtl w:val="0"/>
         </w:rPr>
-        <w:t xml:space="preserve">Populate the Entity surrogate keys using the facebook ids.</w:t>
+        <w:t xml:space="preserve">Populate the Entity surrogate keys in foreign key fields using the facebook ids.</w:t>
       </w:r>
     </w:p>
     <w:p>
@@ -1075,7 +1161,7 @@
         <w:rPr>
           <w:rtl w:val="0"/>
         </w:rPr>
-        <w:t xml:space="preserve">Add indexes.</w:t>
+        <w:t xml:space="preserve">Add indexes including both indexes for foreign keys and ones targeted at specific queries.</w:t>
       </w:r>
     </w:p>
     <w:p>
@@ -1140,8 +1226,8 @@
         <w:contextualSpacing w:val="0"/>
         <w:rPr/>
       </w:pPr>
-      <w:bookmarkStart w:colFirst="0" w:colLast="0" w:name="_x4u9q9f7oi0p" w:id="5"/>
-      <w:bookmarkEnd w:id="5"/>
+      <w:bookmarkStart w:colFirst="0" w:colLast="0" w:name="_x4u9q9f7oi0p" w:id="6"/>
+      <w:bookmarkEnd w:id="6"/>
       <w:r>
         <w:rPr>
           <w:rtl w:val="0"/>
@@ -1160,7 +1246,7 @@
         </w:rPr>
         <w:t xml:space="preserve">Although not required, having a user's Facebook image adds a lot to the visualization. I first fetch all the images using a similar caching scheme used while fetching pages. The </w:t>
       </w:r>
-      <w:hyperlink r:id="rId17">
+      <w:hyperlink r:id="rId18">
         <w:r>
           <w:rPr>
             <w:color w:val="1155cc"/>
@@ -1174,9 +1260,9 @@
         <w:rPr>
           <w:rtl w:val="0"/>
         </w:rPr>
-        <w:t xml:space="preserve"> reached a final size of 173 MB and 22834 images. To simplify the web serving of the final application and centralize the required data, I chose to also store the images in the database. Storing images in the database is not a decision that should be taken lightly, as they are typically stored on disk. However, in this case I believe the benefits outweigh the performance costs. To make the image representation in the database useful, I encoded the image data as a base64 string. This makes the images readily accessible to anyone using the database, and allows for easily displaying the images in the web app using </w:t>
-      </w:r>
-      <w:hyperlink r:id="rId18">
+        <w:t xml:space="preserve"> reached a final size of 173 MB and 22,834 images. To simplify the web serving of the final application and centralize the required data, I chose to also store the images in the database. Storing images in the database is not a decision that should be taken lightly, as they are typically stored on disk. However, in this case I believe the benefits outweigh the performance costs. To make the image representation in the database convenient, I encoded the image data as a base64 string. This makes the images readily accessible to anyone using the database, and allows for easily displaying the images in the web app using </w:t>
+      </w:r>
+      <w:hyperlink r:id="rId19">
         <w:r>
           <w:rPr>
             <w:color w:val="1155cc"/>
@@ -1192,7 +1278,7 @@
         </w:rPr>
         <w:t xml:space="preserve"> for img tags. Image encoding is handled by the </w:t>
       </w:r>
-      <w:hyperlink r:id="rId19">
+      <w:hyperlink r:id="rId20">
         <w:r>
           <w:rPr>
             <w:color w:val="1155cc"/>
@@ -1220,8 +1306,8 @@
         <w:contextualSpacing w:val="0"/>
         <w:rPr/>
       </w:pPr>
-      <w:bookmarkStart w:colFirst="0" w:colLast="0" w:name="_c9dvf74n6pii" w:id="6"/>
-      <w:bookmarkEnd w:id="6"/>
+      <w:bookmarkStart w:colFirst="0" w:colLast="0" w:name="_c9dvf74n6pii" w:id="7"/>
+      <w:bookmarkEnd w:id="7"/>
       <w:r>
         <w:rPr>
           <w:rtl w:val="0"/>
@@ -1238,9 +1324,9 @@
         <w:rPr>
           <w:rtl w:val="0"/>
         </w:rPr>
-        <w:t xml:space="preserve">Since we do not have direct friendship links from Facebook, we must create edges between nodes and give weights to these edges. Here, we make an important and necessary assumption: people who have attended the same institution/workplace/city (henceforth known as place) should have some connections. For each pair of entities, we count the number of times that they have occurred at the same place and assign that as the score for that edge. Zero score edges are not included. Therefore a pair of people who have never attended the same place will have no edge between them; however a pair of people who have attended the same school, worked at the same workplace, and lived in the same city will have a score of three. Add edge discovery is done in </w:t>
-      </w:r>
-      <w:hyperlink r:id="rId20">
+        <w:t xml:space="preserve">Since Facebook did not provide direct friendship link, I must create edges between nodes and give weights to these edges. Here, I make an important and necessary assumption: people who have attended the same institution/workplace/city (henceforth known as place) should have some connection. For each pair of entities, I count the number of times that they have occurred at the same place and assign the score as the score for that edge. Zero score edges are not included in the graph. Therefore, a pair of people who have never attended the same place will have no edge between them; however a pair of people who have attended the same school, worked at the same workplace, and lived in the same city will have a score of three. Add edge discovery is done in </w:t>
+      </w:r>
+      <w:hyperlink r:id="rId21">
         <w:r>
           <w:rPr>
             <w:color w:val="1155cc"/>
@@ -1295,7 +1381,7 @@
         <w:rPr>
           <w:rtl w:val="0"/>
         </w:rPr>
-        <w:t xml:space="preserve">From the edge score, we can normalize to calculate an edge cost between 0 and 1. We use a similar linear normalization:</w:t>
+        <w:t xml:space="preserve">From the edge score, I can normalize to calculate an edge cost between 0 and 1. I use a similar linear normalization:</w:t>
       </w:r>
     </w:p>
     <w:p>
@@ -1323,39 +1409,71 @@
             <w:sz w:val="28"/>
             <w:szCs w:val="28"/>
           </w:rPr>
-          <m:t xml:space="preserve">cost = min(1, max(0, 1 - (score / 5)</m:t>
+          <m:t xml:space="preserve">cost = min(1, max(0, 1 - </m:t>
+        </m:r>
+        <m:f>
+          <m:fPr>
+            <m:ctrlPr>
+              <w:rPr>
+                <w:sz w:val="28"/>
+                <w:szCs w:val="28"/>
+              </w:rPr>
+            </m:ctrlPr>
+          </m:fPr>
+          <m:num>
+            <m:r>
+              <w:rPr>
+                <w:sz w:val="28"/>
+                <w:szCs w:val="28"/>
+              </w:rPr>
+              <m:t xml:space="preserve">score</m:t>
+            </m:r>
+          </m:num>
+          <m:den>
+            <m:r>
+              <w:rPr>
+                <w:sz w:val="28"/>
+                <w:szCs w:val="28"/>
+              </w:rPr>
+              <m:t xml:space="preserve">5</m:t>
+            </m:r>
+          </m:den>
+        </m:f>
+        <m:r>
+          <w:rPr>
+            <w:sz w:val="28"/>
+            <w:szCs w:val="28"/>
+          </w:rPr>
+          <m:t xml:space="preserve">))</m:t>
         </m:r>
       </m:oMath>
       <w:r>
         <w:rPr>
-          <w:sz w:val="28"/>
-          <w:szCs w:val="28"/>
-          <w:rtl w:val="0"/>
-        </w:rPr>
-        <w:t xml:space="preserve">))</w:t>
-      </w:r>
-    </w:p>
-    <w:p>
-      <w:pPr>
-        <w:contextualSpacing w:val="0"/>
-        <w:rPr/>
-      </w:pPr>
-      <w:r>
-        <w:rPr>
-          <w:rtl w:val="0"/>
-        </w:rPr>
-      </w:r>
-    </w:p>
-    <w:p>
-      <w:pPr>
-        <w:contextualSpacing w:val="0"/>
-        <w:rPr/>
-      </w:pPr>
-      <w:r>
-        <w:rPr>
-          <w:rtl w:val="0"/>
-        </w:rPr>
-        <w:t xml:space="preserve">The max score observed in this data is 3, however it is possible for a higher score if, for example, a pair of people attended the same school for undergraduate and graduate programs.</w:t>
+          <w:rtl w:val="0"/>
+        </w:rPr>
+      </w:r>
+    </w:p>
+    <w:p>
+      <w:pPr>
+        <w:contextualSpacing w:val="0"/>
+        <w:rPr/>
+      </w:pPr>
+      <w:r>
+        <w:rPr>
+          <w:rtl w:val="0"/>
+        </w:rPr>
+      </w:r>
+    </w:p>
+    <w:p>
+      <w:pPr>
+        <w:contextualSpacing w:val="0"/>
+        <w:rPr/>
+      </w:pPr>
+      <w:r>
+        <w:rPr>
+          <w:rtl w:val="0"/>
+        </w:rPr>
+        <w:t xml:space="preserve">The max score observed in the data is 3, however it is possible for a higher score. If, for example, a pair of people lived in the same hometown, worked at the same company, and attended the same school for undergraduate and graduate programs.</w:t>
       </w:r>
     </w:p>
     <w:p>
@@ -1393,7 +1511,7 @@
         <w:rPr>
           <w:rtl w:val="0"/>
         </w:rPr>
-        <w:t xml:space="preserve">We make a differentiation between two types of edges: </w:t>
+        <w:t xml:space="preserve">I make a differentiation between two types of edges: </w:t>
       </w:r>
       <w:r>
         <w:rPr>
@@ -1445,7 +1563,7 @@
         <w:rPr>
           <w:rtl w:val="0"/>
         </w:rPr>
-        <w:t xml:space="preserve"> table), while outer edges are between people and places. We need to make this distinction, because when searching for a path, only the last node in the path should be a place. All other connections should only be between people.</w:t>
+        <w:t xml:space="preserve"> table), while outer edges are between people and places. I need to make this distinction, because when searching for a path, only the last node in the path should be a place. All other connections should only be between people.</w:t>
       </w:r>
     </w:p>
     <w:p>
@@ -1454,8 +1572,8 @@
         <w:contextualSpacing w:val="0"/>
         <w:rPr/>
       </w:pPr>
-      <w:bookmarkStart w:colFirst="0" w:colLast="0" w:name="_z1pxiomilvu6" w:id="7"/>
-      <w:bookmarkEnd w:id="7"/>
+      <w:bookmarkStart w:colFirst="0" w:colLast="0" w:name="_z1pxiomilvu6" w:id="8"/>
+      <w:bookmarkEnd w:id="8"/>
       <w:r>
         <w:rPr>
           <w:rtl w:val="0"/>
@@ -1536,9 +1654,9 @@
         <w:rPr>
           <w:rtl w:val="0"/>
         </w:rPr>
-        <w:t xml:space="preserve">Keeping a dense representation of the graph would consume far too much memory, so we keep a sparse representation of the graph. For the graph itself, we only keep the minimum data to represent the edges, edge type (is inner), and weights. All other information about specific entities (facebook id, name, profile picture, etc) is maintained separately and only fetched when needed. Graph representation is handled by the </w:t>
-      </w:r>
-      <w:hyperlink r:id="rId21">
+        <w:t xml:space="preserve">Keeping a dense representation of the graph would consume far too much memory, so I keep a sparse representation of the graph. For the graph itself, I only keep the minimum data to represent the edges, edge type (is inner), and weights. All other information about specific entities (facebook id, name, profile picture, etc) is maintained separately and only fetched when needed. Graph representation is handled by the </w:t>
+      </w:r>
+      <w:hyperlink r:id="rId22">
         <w:r>
           <w:rPr>
             <w:color w:val="1155cc"/>
@@ -1597,7 +1715,7 @@
         </w:rPr>
         <w:t xml:space="preserve">To speed up initialization and make it easier for other people to run this project, the graph is cached in a pickle. When the pickle does not exist, the graph will be fetched from the database, parsed, and written to the </w:t>
       </w:r>
-      <w:hyperlink r:id="rId22">
+      <w:hyperlink r:id="rId23">
         <w:r>
           <w:rPr>
             <w:color w:val="1155cc"/>
@@ -1613,7 +1731,7 @@
         </w:rPr>
         <w:t xml:space="preserve">. A </w:t>
       </w:r>
-      <w:hyperlink r:id="rId23">
+      <w:hyperlink r:id="rId24">
         <w:r>
           <w:rPr>
             <w:color w:val="1155cc"/>
@@ -1665,7 +1783,7 @@
         <w:rPr>
           <w:rtl w:val="0"/>
         </w:rPr>
-        <w:t xml:space="preserve">Path finding is historically a difficult problem. Having fixed terminal nodes (start and end nodes) helps a lot, but there are several caveats that makes this problem difficult:</w:t>
+        <w:t xml:space="preserve">Path finding is historically a difficult problem. Having fixed terminal nodes (start and end nodes) helps a lot, but there are several caveats that makes this problem more difficult than a standard path finding problem:</w:t>
       </w:r>
     </w:p>
     <w:p>
@@ -1741,6 +1859,44 @@
         <w:rPr>
           <w:rtl w:val="0"/>
         </w:rPr>
+        <w:t xml:space="preserve">The edges are undirected.</w:t>
+      </w:r>
+    </w:p>
+    <w:p>
+      <w:pPr>
+        <w:numPr>
+          <w:ilvl w:val="0"/>
+          <w:numId w:val="5"/>
+        </w:numPr>
+        <w:ind w:left="720" w:hanging="360"/>
+        <w:contextualSpacing w:val="1"/>
+        <w:rPr>
+          <w:u w:val="none"/>
+        </w:rPr>
+      </w:pPr>
+      <w:r>
+        <w:rPr>
+          <w:rtl w:val="0"/>
+        </w:rPr>
+        <w:t xml:space="preserve">The graph contains many cycles.</w:t>
+      </w:r>
+    </w:p>
+    <w:p>
+      <w:pPr>
+        <w:numPr>
+          <w:ilvl w:val="0"/>
+          <w:numId w:val="5"/>
+        </w:numPr>
+        <w:ind w:left="720" w:hanging="360"/>
+        <w:contextualSpacing w:val="1"/>
+        <w:rPr>
+          <w:u w:val="none"/>
+        </w:rPr>
+      </w:pPr>
+      <w:r>
+        <w:rPr>
+          <w:rtl w:val="0"/>
+        </w:rPr>
         <w:t xml:space="preserve">We need results quickly. There is not enough time to do a full search for the best path.</w:t>
       </w:r>
     </w:p>
@@ -1766,7 +1922,7 @@
         </w:rPr>
         <w:t xml:space="preserve">To satisfy all the requirements, I created an A*-inspired algorithm that finds multiple paths that through the graph. The actual code can be found in the </w:t>
       </w:r>
-      <w:hyperlink r:id="rId24">
+      <w:hyperlink r:id="rId25">
         <w:r>
           <w:rPr>
             <w:color w:val="1155cc"/>
@@ -1780,7 +1936,30 @@
         <w:rPr>
           <w:rtl w:val="0"/>
         </w:rPr>
-        <w:t xml:space="preserve"> file. The general idea is to use a similar tactic to A* where we add all nodes adjacent to the current node that we have not yet seen into a priority queue sorted by the cost to get to that node. We then take out the top node, and add all the nodes adjacent to that node. Some points of interest in this algorithm:</w:t>
+        <w:t xml:space="preserve"> file. The general idea is to use a similar tactic to A* where we add all nodes adjacent to the current node that we have not yet seen into a priority queue sorted by the cost of the entire path to that node. We then take out the top node, and add all the nodes adjacent to that node. We repeat until we have found the required number of paths. </w:t>
+      </w:r>
+    </w:p>
+    <w:p>
+      <w:pPr>
+        <w:contextualSpacing w:val="0"/>
+        <w:rPr/>
+      </w:pPr>
+      <w:r>
+        <w:rPr>
+          <w:rtl w:val="0"/>
+        </w:rPr>
+      </w:r>
+    </w:p>
+    <w:p>
+      <w:pPr>
+        <w:contextualSpacing w:val="0"/>
+        <w:rPr/>
+      </w:pPr>
+      <w:r>
+        <w:rPr>
+          <w:rtl w:val="0"/>
+        </w:rPr>
+        <w:t xml:space="preserve">Some points of interest in this algorithm:</w:t>
       </w:r>
     </w:p>
     <w:p>
@@ -1851,8 +2030,8 @@
         <w:contextualSpacing w:val="0"/>
         <w:rPr/>
       </w:pPr>
-      <w:bookmarkStart w:colFirst="0" w:colLast="0" w:name="_ecsaa65frtj6" w:id="8"/>
-      <w:bookmarkEnd w:id="8"/>
+      <w:bookmarkStart w:colFirst="0" w:colLast="0" w:name="_ecsaa65frtj6" w:id="9"/>
+      <w:bookmarkEnd w:id="9"/>
       <w:r>
         <w:rPr>
           <w:rtl w:val="0"/>
@@ -1871,7 +2050,7 @@
         </w:rPr>
         <w:t xml:space="preserve">The final visualization takes the form of an interactive web application. The backend to this web app is all handled by the </w:t>
       </w:r>
-      <w:hyperlink r:id="rId25">
+      <w:hyperlink r:id="rId26">
         <w:r>
           <w:rPr>
             <w:color w:val="1155cc"/>
@@ -1925,7 +2104,7 @@
         </w:rPr>
         <w:t xml:space="preserve">For visualizing paths (graphs), I chose to use </w:t>
       </w:r>
-      <w:hyperlink r:id="rId26">
+      <w:hyperlink r:id="rId27">
         <w:r>
           <w:rPr>
             <w:color w:val="1155cc"/>
@@ -1939,7 +2118,7 @@
         <w:rPr>
           <w:rtl w:val="0"/>
         </w:rPr>
-        <w:t xml:space="preserve">. Cytoscape is meant especially for graphs, so it is a bit more streamlined with graphs than a more general visualization framework like d3. I had no specific troubles with Cytoscape. The only hurdle I had to jump over was laying out my nodes. Cytoscape has several ways that it can layout the nodes in a graph. However, none of them suited my use case. So, I instead wrote my own algorithm to position the nodes in my graph. Once the values were calculated, it was no problem to have cytoscape place them in my desired locations.</w:t>
+        <w:t xml:space="preserve">. Cytoscape is meant especially for graphs, so it is a bit more streamlined with graphs than a more general visualization framework like D3. I had no specific troubles with Cytoscape. The only hurdle I had to jump over was laying out my nodes. Cytoscape has several ways that it can layout the nodes in a graph. However, none of them suited my use case. So, I instead wrote my own algorithm to position the nodes in my graph. Once the values were calculated, it was no problem to have cytoscape place them in my desired locations.</w:t>
       </w:r>
     </w:p>
     <w:p>
@@ -1948,8 +2127,8 @@
         <w:contextualSpacing w:val="0"/>
         <w:rPr/>
       </w:pPr>
-      <w:bookmarkStart w:colFirst="0" w:colLast="0" w:name="_f7xw3f6wcv7l" w:id="9"/>
-      <w:bookmarkEnd w:id="9"/>
+      <w:bookmarkStart w:colFirst="0" w:colLast="0" w:name="_f7xw3f6wcv7l" w:id="10"/>
+      <w:bookmarkEnd w:id="10"/>
       <w:r>
         <w:rPr>
           <w:rtl w:val="0"/>
@@ -1968,7 +2147,7 @@
         </w:rPr>
         <w:t xml:space="preserve">All data has been uploaded into a </w:t>
       </w:r>
-      <w:hyperlink r:id="rId27">
+      <w:hyperlink r:id="rId28">
         <w:r>
           <w:rPr>
             <w:color w:val="1155cc"/>
@@ -1997,7 +2176,7 @@
           <w:u w:val="none"/>
         </w:rPr>
       </w:pPr>
-      <w:hyperlink r:id="rId28">
+      <w:hyperlink r:id="rId29">
         <w:r>
           <w:rPr>
             <w:color w:val="1155cc"/>
@@ -2024,7 +2203,34 @@
         <w:contextualSpacing w:val="1"/>
         <w:rPr/>
       </w:pPr>
-      <w:hyperlink r:id="rId29">
+      <w:hyperlink r:id="rId30">
+        <w:r>
+          <w:rPr>
+            <w:color w:val="1155cc"/>
+            <w:u w:val="single"/>
+            <w:rtl w:val="0"/>
+          </w:rPr>
+          <w:t xml:space="preserve">facebook.sql.gz</w:t>
+        </w:r>
+      </w:hyperlink>
+      <w:r>
+        <w:rPr>
+          <w:rtl w:val="0"/>
+        </w:rPr>
+        <w:t xml:space="preserve"> - 159 MB - A single script that can recreate the entire database.</w:t>
+      </w:r>
+    </w:p>
+    <w:p>
+      <w:pPr>
+        <w:numPr>
+          <w:ilvl w:val="0"/>
+          <w:numId w:val="4"/>
+        </w:numPr>
+        <w:ind w:left="720" w:hanging="360"/>
+        <w:contextualSpacing w:val="1"/>
+        <w:rPr/>
+      </w:pPr>
+      <w:hyperlink r:id="rId31">
         <w:r>
           <w:rPr>
             <w:color w:val="1155cc"/>
@@ -2053,7 +2259,7 @@
           <w:u w:val="none"/>
         </w:rPr>
       </w:pPr>
-      <w:hyperlink r:id="rId30">
+      <w:hyperlink r:id="rId32">
         <w:r>
           <w:rPr>
             <w:color w:val="1155cc"/>
@@ -2068,45 +2274,6 @@
           <w:rtl w:val="0"/>
         </w:rPr>
         <w:t xml:space="preserve"> - 36 MB - A cache of the links parsed from each web page.</w:t>
-      </w:r>
-    </w:p>
-    <w:p>
-      <w:pPr>
-        <w:numPr>
-          <w:ilvl w:val="0"/>
-          <w:numId w:val="4"/>
-        </w:numPr>
-        <w:ind w:left="720" w:hanging="360"/>
-        <w:contextualSpacing w:val="1"/>
-        <w:rPr>
-          <w:u w:val="none"/>
-        </w:rPr>
-      </w:pPr>
-      <w:hyperlink r:id="rId31">
-        <w:r>
-          <w:rPr>
-            <w:color w:val="1155cc"/>
-            <w:u w:val="single"/>
-            <w:rtl w:val="0"/>
-          </w:rPr>
-          <w:t xml:space="preserve">s</w:t>
-        </w:r>
-      </w:hyperlink>
-      <w:hyperlink r:id="rId32">
-        <w:r>
-          <w:rPr>
-            <w:color w:val="1155cc"/>
-            <w:u w:val="single"/>
-            <w:rtl w:val="0"/>
-          </w:rPr>
-          <w:t xml:space="preserve">eeds.tar.gz</w:t>
-        </w:r>
-      </w:hyperlink>
-      <w:r>
-        <w:rPr>
-          <w:rtl w:val="0"/>
-        </w:rPr>
-        <w:t xml:space="preserve"> - 26 MB - The seeds used to get the initial set of links to fetch.</w:t>
       </w:r>
     </w:p>
     <w:p>
@@ -2156,9 +2323,7 @@
         </w:numPr>
         <w:ind w:left="720" w:hanging="360"/>
         <w:contextualSpacing w:val="1"/>
-        <w:rPr>
-          <w:u w:val="none"/>
-        </w:rPr>
+        <w:rPr/>
       </w:pPr>
       <w:hyperlink r:id="rId35">
         <w:r>
@@ -2167,24 +2332,14 @@
             <w:u w:val="single"/>
             <w:rtl w:val="0"/>
           </w:rPr>
-          <w:t xml:space="preserve">f</w:t>
+          <w:t xml:space="preserve">seeds.tar.gz</w:t>
         </w:r>
       </w:hyperlink>
-      <w:hyperlink r:id="rId36">
-        <w:r>
-          <w:rPr>
-            <w:color w:val="1155cc"/>
-            <w:u w:val="single"/>
-            <w:rtl w:val="0"/>
-          </w:rPr>
-          <w:t xml:space="preserve">acebook.sql.gz</w:t>
-        </w:r>
-      </w:hyperlink>
-      <w:r>
-        <w:rPr>
-          <w:rtl w:val="0"/>
-        </w:rPr>
-        <w:t xml:space="preserve"> - 159 MB - A single script that can recreate the entire database.</w:t>
+      <w:r>
+        <w:rPr>
+          <w:rtl w:val="0"/>
+        </w:rPr>
+        <w:t xml:space="preserve"> - 26 MB - The seeds used to get the initial set of links to fetch.</w:t>
       </w:r>
       <w:r>
         <w:rPr>
@@ -2193,9 +2348,9 @@
       </w:r>
     </w:p>
     <w:sectPr>
-      <w:headerReference r:id="rId37" w:type="default"/>
-      <w:headerReference r:id="rId38" w:type="first"/>
-      <w:footerReference r:id="rId39" w:type="first"/>
+      <w:headerReference r:id="rId36" w:type="default"/>
+      <w:headerReference r:id="rId37" w:type="first"/>
+      <w:footerReference r:id="rId38" w:type="first"/>
       <w:pgSz w:h="15840" w:w="12240"/>
       <w:pgMar w:bottom="1440" w:top="1440" w:left="1440" w:right="1440" w:header="0"/>
       <w:pgNumType w:start="1"/>

</xml_diff>